<commit_message>
Updated report with conclusion
</commit_message>
<xml_diff>
--- a/docs/Report_v2.docx
+++ b/docs/Report_v2.docx
@@ -40,30 +40,42 @@
           <w:sz w:val="24"/>
           <w:szCs w:val="24"/>
         </w:rPr>
-        <w:t>This paper demonstrates the creation, testing and performance evaluation of a game Connect-Four with the help of three state-of-the art AI algorithms</w:t>
-      </w:r>
-      <w:r>
-        <w:rPr>
-          <w:sz w:val="24"/>
-          <w:szCs w:val="24"/>
-        </w:rPr>
-        <w:t xml:space="preserve"> namely Minimax algorithm, </w:t>
-      </w:r>
-      <w:proofErr w:type="spellStart"/>
-      <w:r>
-        <w:rPr>
-          <w:sz w:val="24"/>
-          <w:szCs w:val="24"/>
-        </w:rPr>
-        <w:t>Expectimax</w:t>
-      </w:r>
-      <w:proofErr w:type="spellEnd"/>
-      <w:r>
-        <w:rPr>
-          <w:sz w:val="24"/>
-          <w:szCs w:val="24"/>
-        </w:rPr>
-        <w:t xml:space="preserve"> Algorithm </w:t>
+        <w:t xml:space="preserve">This paper demonstrates the creation, testing and performance evaluation of </w:t>
+      </w:r>
+      <w:r>
+        <w:rPr>
+          <w:sz w:val="24"/>
+          <w:szCs w:val="24"/>
+        </w:rPr>
+        <w:t>the</w:t>
+      </w:r>
+      <w:r>
+        <w:rPr>
+          <w:sz w:val="24"/>
+          <w:szCs w:val="24"/>
+        </w:rPr>
+        <w:t xml:space="preserve"> Connect-Four</w:t>
+      </w:r>
+      <w:r>
+        <w:rPr>
+          <w:sz w:val="24"/>
+          <w:szCs w:val="24"/>
+        </w:rPr>
+        <w:t xml:space="preserve"> game</w:t>
+      </w:r>
+      <w:r>
+        <w:rPr>
+          <w:sz w:val="24"/>
+          <w:szCs w:val="24"/>
+        </w:rPr>
+        <w:t xml:space="preserve"> with the help of three state-of-the art AI algorithms</w:t>
+      </w:r>
+      <w:r>
+        <w:rPr>
+          <w:sz w:val="24"/>
+          <w:szCs w:val="24"/>
+        </w:rPr>
+        <w:t xml:space="preserve"> namely Minimax algorithm, Expectimax Algorithm </w:t>
       </w:r>
       <w:r>
         <w:rPr>
@@ -92,6 +104,38 @@
           <w:szCs w:val="24"/>
         </w:rPr>
         <w:t xml:space="preserve"> Connect-Four is a familiar and well-known board game whose objective is to get four slots in a row.</w:t>
+      </w:r>
+    </w:p>
+    <w:p>
+      <w:pPr>
+        <w:rPr>
+          <w:sz w:val="24"/>
+          <w:szCs w:val="24"/>
+        </w:rPr>
+      </w:pPr>
+    </w:p>
+    <w:p>
+      <w:pPr>
+        <w:rPr>
+          <w:sz w:val="24"/>
+          <w:szCs w:val="24"/>
+        </w:rPr>
+      </w:pPr>
+      <w:r>
+        <w:rPr>
+          <w:b/>
+          <w:bCs/>
+          <w:sz w:val="28"/>
+          <w:szCs w:val="28"/>
+        </w:rPr>
+        <w:t xml:space="preserve">Keywords: </w:t>
+      </w:r>
+      <w:r>
+        <w:rPr>
+          <w:sz w:val="24"/>
+          <w:szCs w:val="24"/>
+        </w:rPr>
+        <w:t>did not find in requirements.</w:t>
       </w:r>
     </w:p>
     <w:p>
@@ -206,7 +250,30 @@
           <w:sz w:val="24"/>
           <w:szCs w:val="24"/>
         </w:rPr>
-        <w:t xml:space="preserve">where the objective of the game is to win by making four or more discs </w:t>
+        <w:t xml:space="preserve">where the objective of the game is to win by making four </w:t>
+      </w:r>
+      <w:bookmarkStart w:id="0" w:name="_GoBack"/>
+      <w:bookmarkEnd w:id="0"/>
+      <w:r>
+        <w:rPr>
+          <w:sz w:val="24"/>
+          <w:szCs w:val="24"/>
+        </w:rPr>
+        <w:t>discs</w:t>
+      </w:r>
+      <w:r>
+        <w:rPr>
+          <w:sz w:val="24"/>
+          <w:szCs w:val="24"/>
+        </w:rPr>
+        <w:t xml:space="preserve"> of</w:t>
+      </w:r>
+      <w:r>
+        <w:rPr>
+          <w:sz w:val="24"/>
+          <w:szCs w:val="24"/>
+        </w:rPr>
+        <w:t xml:space="preserve"> </w:t>
       </w:r>
       <w:r>
         <w:rPr>
@@ -490,6 +557,7 @@
           <w:sz w:val="24"/>
           <w:szCs w:val="24"/>
         </w:rPr>
+        <w:lastRenderedPageBreak/>
         <w:t>There are many approaches that can be employed to solve the Connect-Four game based on the difficulty level set for the AI.</w:t>
       </w:r>
       <w:r>
@@ -497,15 +565,7 @@
           <w:sz w:val="24"/>
           <w:szCs w:val="24"/>
         </w:rPr>
-        <w:t xml:space="preserve"> As per (2) they are random, defensive and aggressive AI. Random AI as the name suggests randomly performs an action and is easiest to beat, </w:t>
-      </w:r>
-      <w:r>
-        <w:rPr>
-          <w:sz w:val="24"/>
-          <w:szCs w:val="24"/>
-        </w:rPr>
-        <w:lastRenderedPageBreak/>
-        <w:t xml:space="preserve">Defensive AI prioritizes to oppose and block the opponents </w:t>
+        <w:t xml:space="preserve"> As per (2) they are random, defensive and aggressive AI. Random AI as the name suggests randomly performs an action and is easiest to beat, Defensive AI prioritizes to oppose and block the opponents </w:t>
       </w:r>
       <w:r>
         <w:rPr>
@@ -563,23 +623,7 @@
           <w:sz w:val="24"/>
           <w:szCs w:val="24"/>
         </w:rPr>
-        <w:t xml:space="preserve">Connect-Four with the help of three state-of-the art AI algorithms namely Minimax algorithm, </w:t>
-      </w:r>
-      <w:proofErr w:type="spellStart"/>
-      <w:r>
-        <w:rPr>
-          <w:sz w:val="24"/>
-          <w:szCs w:val="24"/>
-        </w:rPr>
-        <w:t>Expectimax</w:t>
-      </w:r>
-      <w:proofErr w:type="spellEnd"/>
-      <w:r>
-        <w:rPr>
-          <w:sz w:val="24"/>
-          <w:szCs w:val="24"/>
-        </w:rPr>
-        <w:t xml:space="preserve"> Algorithm with alpha-beta pruning and Depth-Limited Search for improved performance and Monte Carlo Tree Search algorithm. </w:t>
+        <w:t xml:space="preserve">Connect-Four with the help of three state-of-the art AI algorithms namely Minimax algorithm, Expectimax Algorithm with alpha-beta pruning and Depth-Limited Search for improved performance and Monte Carlo Tree Search algorithm. </w:t>
       </w:r>
       <w:r>
         <w:rPr>
@@ -733,23 +777,7 @@
           <w:sz w:val="24"/>
           <w:szCs w:val="24"/>
         </w:rPr>
-        <w:t xml:space="preserve"> – </w:t>
-      </w:r>
-      <w:proofErr w:type="spellStart"/>
-      <w:r>
-        <w:rPr>
-          <w:sz w:val="24"/>
-          <w:szCs w:val="24"/>
-        </w:rPr>
-        <w:t>Expectimax</w:t>
-      </w:r>
-      <w:proofErr w:type="spellEnd"/>
-      <w:r>
-        <w:rPr>
-          <w:sz w:val="24"/>
-          <w:szCs w:val="24"/>
-        </w:rPr>
-        <w:t xml:space="preserve"> algorithm with alpha-beta pruning and depth-limited search and </w:t>
+        <w:t xml:space="preserve"> – Expectimax algorithm with alpha-beta pruning and depth-limited search and </w:t>
       </w:r>
       <w:r>
         <w:rPr>
@@ -1028,21 +1056,13 @@
     </w:p>
     <w:p>
       <w:pPr>
-        <w:pStyle w:val="heading1"/>
-        <w:rPr>
-          <w:b w:val="0"/>
-          <w:sz w:val="20"/>
-          <w:lang w:val="en-GB"/>
-        </w:rPr>
-      </w:pPr>
-      <w:r>
-        <w:rPr>
-          <w:b w:val="0"/>
-          <w:sz w:val="20"/>
-          <w:lang w:val="en-GB"/>
-        </w:rPr>
-        <w:t>In this section you will discuss possible approaches to solve the problem you are addressing, justifying your choice of the 3 you have selected to evaluate. Also, briefly introduce the approaches you are evaluating with a specific emphasis on differences and similarities to the proposed approach(es).</w:t>
-      </w:r>
+        <w:rPr>
+          <w:b/>
+          <w:bCs/>
+          <w:sz w:val="28"/>
+          <w:szCs w:val="28"/>
+        </w:rPr>
+      </w:pPr>
     </w:p>
     <w:p>
       <w:pPr>
@@ -1216,7 +1236,7 @@
           <w:sz w:val="24"/>
           <w:szCs w:val="24"/>
         </w:rPr>
-        <w:t xml:space="preserve"> As per (6), by investigating the relative performance of different general game-playing </w:t>
+        <w:t xml:space="preserve"> As </w:t>
       </w:r>
       <w:r>
         <w:rPr>
@@ -1224,7 +1244,7 @@
           <w:szCs w:val="24"/>
         </w:rPr>
         <w:lastRenderedPageBreak/>
-        <w:t>algorithms results suggest a significant positive relationship between intelligent agents, game design and success rate of the algorithm.</w:t>
+        <w:t>per (6), by investigating the relative performance of different general game-playing algorithms results suggest a significant positive relationship between intelligent agents, game design and success rate of the algorithm.</w:t>
       </w:r>
       <w:r>
         <w:rPr>
@@ -1559,23 +1579,7 @@
           <w:sz w:val="24"/>
           <w:szCs w:val="24"/>
         </w:rPr>
-        <w:t xml:space="preserve">board game, can be solved strategically using a mathematical solution. </w:t>
-      </w:r>
-      <w:proofErr w:type="spellStart"/>
-      <w:r>
-        <w:rPr>
-          <w:sz w:val="24"/>
-          <w:szCs w:val="24"/>
-        </w:rPr>
-        <w:t>FigXXX</w:t>
-      </w:r>
-      <w:proofErr w:type="spellEnd"/>
-      <w:r>
-        <w:rPr>
-          <w:sz w:val="24"/>
-          <w:szCs w:val="24"/>
-        </w:rPr>
-        <w:t xml:space="preserve"> depicts the factors that are to be defined to formulate the problem.</w:t>
+        <w:t>board game, can be solved strategically using a mathematical solution. FigXXX depicts the factors that are to be defined to formulate the problem.</w:t>
       </w:r>
     </w:p>
     <w:p>
@@ -1708,39 +1712,7 @@
           <w:sz w:val="24"/>
           <w:szCs w:val="24"/>
         </w:rPr>
-        <w:t xml:space="preserve">The layout of the Connect-Four game and design flow of the game is shown in </w:t>
-      </w:r>
-      <w:proofErr w:type="spellStart"/>
-      <w:r>
-        <w:rPr>
-          <w:sz w:val="24"/>
-          <w:szCs w:val="24"/>
-        </w:rPr>
-        <w:t>figVVV</w:t>
-      </w:r>
-      <w:proofErr w:type="spellEnd"/>
-      <w:r>
-        <w:rPr>
-          <w:sz w:val="24"/>
-          <w:szCs w:val="24"/>
-        </w:rPr>
-        <w:t xml:space="preserve"> and </w:t>
-      </w:r>
-      <w:proofErr w:type="spellStart"/>
-      <w:r>
-        <w:rPr>
-          <w:sz w:val="24"/>
-          <w:szCs w:val="24"/>
-        </w:rPr>
-        <w:t>figBBB</w:t>
-      </w:r>
-      <w:proofErr w:type="spellEnd"/>
-      <w:r>
-        <w:rPr>
-          <w:sz w:val="24"/>
-          <w:szCs w:val="24"/>
-        </w:rPr>
-        <w:t xml:space="preserve"> respectively.</w:t>
+        <w:t>The layout of the Connect-Four game and design flow of the game is shown in figVVV and figBBB respectively.</w:t>
       </w:r>
     </w:p>
     <w:p>
@@ -2055,27 +2027,7 @@
           <w:szCs w:val="28"/>
         </w:rPr>
         <w:lastRenderedPageBreak/>
-        <w:t xml:space="preserve">3.2 </w:t>
-      </w:r>
-      <w:proofErr w:type="spellStart"/>
-      <w:r>
-        <w:rPr>
-          <w:b/>
-          <w:bCs/>
-          <w:sz w:val="28"/>
-          <w:szCs w:val="28"/>
-        </w:rPr>
-        <w:t>Expectimax</w:t>
-      </w:r>
-      <w:proofErr w:type="spellEnd"/>
-      <w:r>
-        <w:rPr>
-          <w:b/>
-          <w:bCs/>
-          <w:sz w:val="28"/>
-          <w:szCs w:val="28"/>
-        </w:rPr>
-        <w:t xml:space="preserve"> Algorithm</w:t>
+        <w:t>3.2 Expectimax Algorithm</w:t>
       </w:r>
     </w:p>
     <w:p>
@@ -2091,23 +2043,7 @@
           <w:szCs w:val="24"/>
         </w:rPr>
         <w:tab/>
-        <w:t xml:space="preserve">There are games that mirror the unpredictable external events by including a random element. </w:t>
-      </w:r>
-      <w:proofErr w:type="spellStart"/>
-      <w:r>
-        <w:rPr>
-          <w:sz w:val="24"/>
-          <w:szCs w:val="24"/>
-        </w:rPr>
-        <w:t>Expectimax</w:t>
-      </w:r>
-      <w:proofErr w:type="spellEnd"/>
-      <w:r>
-        <w:rPr>
-          <w:sz w:val="24"/>
-          <w:szCs w:val="24"/>
-        </w:rPr>
-        <w:t>, a variant of minimax is an algorithm commonly used in zero-sum games where the outcome depends on the probability of the external element along with the player’s skill.</w:t>
+        <w:t>There are games that mirror the unpredictable external events by including a random element. Expectimax, a variant of minimax is an algorithm commonly used in zero-sum games where the outcome depends on the probability of the external element along with the player’s skill.</w:t>
       </w:r>
       <w:r>
         <w:rPr>
@@ -2635,7 +2571,6 @@
           <w:lang w:val="en-US"/>
         </w:rPr>
       </w:pPr>
-      <w:proofErr w:type="spellStart"/>
       <w:r>
         <w:rPr>
           <w:rFonts w:ascii="Times New Roman" w:eastAsiaTheme="minorEastAsia" w:hAnsi="Times New Roman" w:cs="Times New Roman"/>
@@ -2655,21 +2590,12 @@
         </w:rPr>
         <w:t>i</w:t>
       </w:r>
-      <w:proofErr w:type="spellEnd"/>
       <w:r>
         <w:rPr>
           <w:rFonts w:ascii="Times New Roman" w:eastAsiaTheme="minorEastAsia" w:hAnsi="Times New Roman" w:cs="Times New Roman"/>
           <w:lang w:val="en-US"/>
         </w:rPr>
-        <w:t xml:space="preserve"> – number of wins for the node after the </w:t>
-      </w:r>
-      <w:proofErr w:type="spellStart"/>
-      <w:r>
-        <w:rPr>
-          <w:rFonts w:ascii="Times New Roman" w:eastAsiaTheme="minorEastAsia" w:hAnsi="Times New Roman" w:cs="Times New Roman"/>
-          <w:lang w:val="en-US"/>
-        </w:rPr>
-        <w:t>i</w:t>
+        <w:t xml:space="preserve"> – number of wins for the node after the i</w:t>
       </w:r>
       <w:r>
         <w:rPr>
@@ -2679,7 +2605,6 @@
         </w:rPr>
         <w:t>th</w:t>
       </w:r>
-      <w:proofErr w:type="spellEnd"/>
       <w:r>
         <w:rPr>
           <w:rFonts w:ascii="Times New Roman" w:eastAsiaTheme="minorEastAsia" w:hAnsi="Times New Roman" w:cs="Times New Roman"/>
@@ -2703,7 +2628,6 @@
           <w:lang w:val="en-US"/>
         </w:rPr>
       </w:pPr>
-      <w:proofErr w:type="spellStart"/>
       <w:r>
         <w:rPr>
           <w:rFonts w:ascii="Times New Roman" w:eastAsiaTheme="minorEastAsia" w:hAnsi="Times New Roman" w:cs="Times New Roman"/>
@@ -2723,21 +2647,12 @@
         </w:rPr>
         <w:t>i</w:t>
       </w:r>
-      <w:proofErr w:type="spellEnd"/>
       <w:r>
         <w:rPr>
           <w:rFonts w:ascii="Times New Roman" w:eastAsiaTheme="minorEastAsia" w:hAnsi="Times New Roman" w:cs="Times New Roman"/>
           <w:lang w:val="en-US"/>
         </w:rPr>
-        <w:t xml:space="preserve"> – number of simulations for the node after the </w:t>
-      </w:r>
-      <w:proofErr w:type="spellStart"/>
-      <w:r>
-        <w:rPr>
-          <w:rFonts w:ascii="Times New Roman" w:eastAsiaTheme="minorEastAsia" w:hAnsi="Times New Roman" w:cs="Times New Roman"/>
-          <w:lang w:val="en-US"/>
-        </w:rPr>
-        <w:t>i</w:t>
+        <w:t xml:space="preserve"> – number of simulations for the node after the i</w:t>
       </w:r>
       <w:r>
         <w:rPr>
@@ -2747,7 +2662,6 @@
         </w:rPr>
         <w:t>th</w:t>
       </w:r>
-      <w:proofErr w:type="spellEnd"/>
       <w:r>
         <w:rPr>
           <w:rFonts w:ascii="Times New Roman" w:eastAsiaTheme="minorEastAsia" w:hAnsi="Times New Roman" w:cs="Times New Roman"/>
@@ -2795,15 +2709,7 @@
           <w:rFonts w:ascii="Times New Roman" w:eastAsiaTheme="minorEastAsia" w:hAnsi="Times New Roman" w:cs="Times New Roman"/>
           <w:lang w:val="en-US"/>
         </w:rPr>
-        <w:t xml:space="preserve"> – total number of simulations after the </w:t>
-      </w:r>
-      <w:proofErr w:type="spellStart"/>
-      <w:r>
-        <w:rPr>
-          <w:rFonts w:ascii="Times New Roman" w:eastAsiaTheme="minorEastAsia" w:hAnsi="Times New Roman" w:cs="Times New Roman"/>
-          <w:lang w:val="en-US"/>
-        </w:rPr>
-        <w:t>i</w:t>
+        <w:t xml:space="preserve"> – total number of simulations after the i</w:t>
       </w:r>
       <w:r>
         <w:rPr>
@@ -2813,7 +2719,6 @@
         </w:rPr>
         <w:t>th</w:t>
       </w:r>
-      <w:proofErr w:type="spellEnd"/>
       <w:r>
         <w:rPr>
           <w:rFonts w:ascii="Times New Roman" w:eastAsiaTheme="minorEastAsia" w:hAnsi="Times New Roman" w:cs="Times New Roman"/>
@@ -2978,39 +2883,7 @@
           <w:sz w:val="24"/>
           <w:szCs w:val="24"/>
         </w:rPr>
-        <w:t xml:space="preserve"> </w:t>
-      </w:r>
-      <w:proofErr w:type="spellStart"/>
-      <w:r>
-        <w:rPr>
-          <w:sz w:val="24"/>
-          <w:szCs w:val="24"/>
-        </w:rPr>
-        <w:t>ie</w:t>
-      </w:r>
-      <w:proofErr w:type="spellEnd"/>
-      <w:r>
-        <w:rPr>
-          <w:sz w:val="24"/>
-          <w:szCs w:val="24"/>
-        </w:rPr>
-        <w:t xml:space="preserve">., </w:t>
-      </w:r>
-      <w:proofErr w:type="gramStart"/>
-      <w:r>
-        <w:rPr>
-          <w:sz w:val="24"/>
-          <w:szCs w:val="24"/>
-        </w:rPr>
-        <w:t>it</w:t>
-      </w:r>
-      <w:proofErr w:type="gramEnd"/>
-      <w:r>
-        <w:rPr>
-          <w:sz w:val="24"/>
-          <w:szCs w:val="24"/>
-        </w:rPr>
-        <w:t xml:space="preserve"> samples moves rather than considering all legal moves from a given state </w:t>
+        <w:t xml:space="preserve"> ie., it samples moves rather than considering all legal moves from a given state </w:t>
       </w:r>
       <w:r>
         <w:rPr>
@@ -3406,23 +3279,7 @@
           <w:sz w:val="24"/>
           <w:szCs w:val="24"/>
         </w:rPr>
-        <w:t xml:space="preserve">three state-of-the-art artificial intelligence algorithms Minimax, </w:t>
-      </w:r>
-      <w:proofErr w:type="spellStart"/>
-      <w:r>
-        <w:rPr>
-          <w:sz w:val="24"/>
-          <w:szCs w:val="24"/>
-        </w:rPr>
-        <w:t>Expectimax</w:t>
-      </w:r>
-      <w:proofErr w:type="spellEnd"/>
-      <w:r>
-        <w:rPr>
-          <w:sz w:val="24"/>
-          <w:szCs w:val="24"/>
-        </w:rPr>
-        <w:t xml:space="preserve"> and Monte Carlo Tree Search</w:t>
+        <w:t>three state-of-the-art artificial intelligence algorithms Minimax, Expectimax and Monte Carlo Tree Search</w:t>
       </w:r>
       <w:r>
         <w:rPr>
@@ -3504,40 +3361,15 @@
           <w:sz w:val="24"/>
           <w:szCs w:val="24"/>
         </w:rPr>
-        <w:t xml:space="preserve">To begin the experiment, a variation of minimax and </w:t>
-      </w:r>
-      <w:proofErr w:type="spellStart"/>
-      <w:r>
-        <w:rPr>
-          <w:sz w:val="24"/>
-          <w:szCs w:val="24"/>
-        </w:rPr>
-        <w:t>expectimax</w:t>
-      </w:r>
-      <w:proofErr w:type="spellEnd"/>
-      <w:r>
-        <w:rPr>
-          <w:sz w:val="24"/>
-          <w:szCs w:val="24"/>
-        </w:rPr>
-        <w:t xml:space="preserve"> with depth as 3 and 4 were set to play among all combinations over a series of 5 matches. A detailed report of total number of moves made and total time taken by both players and the winners of each game were recorded. From this data, the win percentages of each agent against their opponents were recorded as depicted by </w:t>
-      </w:r>
-      <w:r>
-        <w:rPr>
-          <w:sz w:val="24"/>
-          <w:szCs w:val="24"/>
-        </w:rPr>
-        <w:t xml:space="preserve">Table </w:t>
-      </w:r>
-      <w:proofErr w:type="spellStart"/>
-      <w:r>
-        <w:rPr>
-          <w:sz w:val="24"/>
-          <w:szCs w:val="24"/>
-        </w:rPr>
-        <w:t>bbb</w:t>
-      </w:r>
-      <w:proofErr w:type="spellEnd"/>
+        <w:t xml:space="preserve">To begin the experiment, a variation of minimax and expectimax with depth as 3 and 4 were set to play among all combinations over a series of 5 matches. A detailed report of total number of moves made and total time taken by both players and the winners of each game were recorded. From this data, the win percentages of each agent against their opponents were recorded as depicted by </w:t>
+      </w:r>
+      <w:r>
+        <w:rPr>
+          <w:sz w:val="24"/>
+          <w:szCs w:val="24"/>
+        </w:rPr>
+        <w:t>Table bbb</w:t>
+      </w:r>
     </w:p>
     <w:p>
       <w:pPr>
@@ -3615,23 +3447,7 @@
           <w:sz w:val="24"/>
           <w:szCs w:val="24"/>
         </w:rPr>
-        <w:t xml:space="preserve">, it was apparent that the random and forward checking agent had insignificant and almost negligible win ratios against the agents equipped with Minimax, </w:t>
-      </w:r>
-      <w:proofErr w:type="spellStart"/>
-      <w:r>
-        <w:rPr>
-          <w:sz w:val="24"/>
-          <w:szCs w:val="24"/>
-        </w:rPr>
-        <w:t>Expectimax</w:t>
-      </w:r>
-      <w:proofErr w:type="spellEnd"/>
-      <w:r>
-        <w:rPr>
-          <w:sz w:val="24"/>
-          <w:szCs w:val="24"/>
-        </w:rPr>
-        <w:t xml:space="preserve"> and MCTS algorithms.</w:t>
+        <w:t>, it was apparent that the random and forward checking agent had insignificant and almost negligible win ratios against the agents equipped with Minimax, Expectimax and MCTS algorithms.</w:t>
       </w:r>
       <w:r>
         <w:rPr>
@@ -3689,23 +3505,7 @@
           <w:szCs w:val="24"/>
         </w:rPr>
         <w:tab/>
-        <w:t xml:space="preserve">The study was advanced by performing a series of another 5 matches with depth values as 5 and 6 for both minimax and </w:t>
-      </w:r>
-      <w:proofErr w:type="spellStart"/>
-      <w:r>
-        <w:rPr>
-          <w:sz w:val="24"/>
-          <w:szCs w:val="24"/>
-        </w:rPr>
-        <w:t>expectimax</w:t>
-      </w:r>
-      <w:proofErr w:type="spellEnd"/>
-      <w:r>
-        <w:rPr>
-          <w:sz w:val="24"/>
-          <w:szCs w:val="24"/>
-        </w:rPr>
-        <w:t xml:space="preserve"> and varying the </w:t>
+        <w:t xml:space="preserve">The study was advanced by performing a series of another 5 matches with depth values as 5 and 6 for both minimax and expectimax and varying the </w:t>
       </w:r>
       <w:r>
         <w:rPr>
@@ -3754,365 +3554,324 @@
           <w:sz w:val="24"/>
           <w:szCs w:val="24"/>
         </w:rPr>
+        <w:t xml:space="preserve"> hhh depicts the recordings. </w:t>
+      </w:r>
+    </w:p>
+    <w:p>
+      <w:pPr>
+        <w:rPr>
+          <w:b/>
+          <w:bCs/>
+          <w:sz w:val="28"/>
+          <w:szCs w:val="28"/>
+        </w:rPr>
+      </w:pPr>
+      <w:r>
+        <w:rPr>
+          <w:b/>
+          <w:bCs/>
+          <w:sz w:val="28"/>
+          <w:szCs w:val="28"/>
+        </w:rPr>
+        <w:t xml:space="preserve">&lt;IMAGE OF </w:t>
+      </w:r>
+      <w:r>
+        <w:rPr>
+          <w:b/>
+          <w:bCs/>
+          <w:sz w:val="28"/>
+          <w:szCs w:val="28"/>
+        </w:rPr>
+        <w:t>Win Ratio for Bots_</w:t>
+      </w:r>
+      <w:r>
+        <w:rPr>
+          <w:b/>
+          <w:bCs/>
+          <w:sz w:val="28"/>
+          <w:szCs w:val="28"/>
+        </w:rPr>
+        <w:t>1&gt;</w:t>
+      </w:r>
+    </w:p>
+    <w:p>
+      <w:pPr>
+        <w:rPr>
+          <w:sz w:val="24"/>
+          <w:szCs w:val="24"/>
+        </w:rPr>
+      </w:pPr>
+      <w:r>
+        <w:rPr>
+          <w:b/>
+          <w:bCs/>
+          <w:sz w:val="28"/>
+          <w:szCs w:val="28"/>
+        </w:rPr>
+        <w:t>(COMPARISON WITH BASELINE???)</w:t>
+      </w:r>
+    </w:p>
+    <w:p>
+      <w:pPr>
+        <w:rPr>
+          <w:sz w:val="24"/>
+          <w:szCs w:val="24"/>
+        </w:rPr>
+      </w:pPr>
+    </w:p>
+    <w:p>
+      <w:pPr>
+        <w:rPr>
+          <w:sz w:val="24"/>
+          <w:szCs w:val="24"/>
+        </w:rPr>
+      </w:pPr>
+      <w:r>
+        <w:rPr>
+          <w:b/>
+          <w:bCs/>
+          <w:sz w:val="28"/>
+          <w:szCs w:val="28"/>
+        </w:rPr>
+        <w:t>4.3 Discussion</w:t>
+      </w:r>
+    </w:p>
+    <w:p>
+      <w:pPr>
+        <w:ind w:firstLine="720"/>
+        <w:rPr>
+          <w:sz w:val="24"/>
+          <w:szCs w:val="24"/>
+        </w:rPr>
+      </w:pPr>
+      <w:r>
+        <w:rPr>
+          <w:sz w:val="24"/>
+          <w:szCs w:val="24"/>
+        </w:rPr>
+        <w:t>In order to determine the performance of each of the agents, they were made to contest with each other and calculate certain metrics for evaluation.</w:t>
+      </w:r>
+      <w:r>
+        <w:rPr>
+          <w:sz w:val="24"/>
+          <w:szCs w:val="24"/>
+        </w:rPr>
+        <w:t xml:space="preserve"> This is conducted based on the fact that win rates suggest a relationship between intelligent agents based on the different types of algorithms that they are equipped with. </w:t>
+      </w:r>
+      <w:r>
+        <w:rPr>
+          <w:sz w:val="24"/>
+          <w:szCs w:val="24"/>
+        </w:rPr>
+        <w:t>On analysis of the outcomes</w:t>
+      </w:r>
+      <w:r>
+        <w:rPr>
+          <w:sz w:val="24"/>
+          <w:szCs w:val="24"/>
+        </w:rPr>
+        <w:t xml:space="preserve">, </w:t>
+      </w:r>
+      <w:r>
+        <w:rPr>
+          <w:sz w:val="24"/>
+          <w:szCs w:val="24"/>
+        </w:rPr>
+        <w:t>it is observed that agents equipped with Expectimax and Monte Carlo Tree Search do substantially better than the Random and Forward-Checking agent.</w:t>
+      </w:r>
+      <w:r>
+        <w:rPr>
+          <w:sz w:val="24"/>
+          <w:szCs w:val="24"/>
+        </w:rPr>
         <w:t xml:space="preserve"> </w:t>
       </w:r>
-      <w:proofErr w:type="spellStart"/>
-      <w:r>
-        <w:rPr>
-          <w:sz w:val="24"/>
-          <w:szCs w:val="24"/>
-        </w:rPr>
-        <w:t>hhh</w:t>
-      </w:r>
-      <w:proofErr w:type="spellEnd"/>
-      <w:r>
-        <w:rPr>
-          <w:sz w:val="24"/>
-          <w:szCs w:val="24"/>
-        </w:rPr>
-        <w:t xml:space="preserve"> depicts the recordings. </w:t>
-      </w:r>
-    </w:p>
-    <w:p>
-      <w:pPr>
-        <w:rPr>
-          <w:b/>
-          <w:bCs/>
-          <w:sz w:val="28"/>
-          <w:szCs w:val="28"/>
-        </w:rPr>
-      </w:pPr>
-      <w:r>
-        <w:rPr>
-          <w:b/>
-          <w:bCs/>
-          <w:sz w:val="28"/>
-          <w:szCs w:val="28"/>
-        </w:rPr>
-        <w:t xml:space="preserve">&lt;IMAGE OF </w:t>
-      </w:r>
-      <w:r>
-        <w:rPr>
-          <w:b/>
-          <w:bCs/>
-          <w:sz w:val="28"/>
-          <w:szCs w:val="28"/>
-        </w:rPr>
-        <w:t>Win Ratio for Bots_</w:t>
-      </w:r>
-      <w:r>
-        <w:rPr>
-          <w:b/>
-          <w:bCs/>
-          <w:sz w:val="28"/>
-          <w:szCs w:val="28"/>
-        </w:rPr>
-        <w:t>1&gt;</w:t>
-      </w:r>
-    </w:p>
-    <w:p>
-      <w:pPr>
-        <w:rPr>
-          <w:sz w:val="24"/>
-          <w:szCs w:val="24"/>
-        </w:rPr>
-      </w:pPr>
-      <w:r>
-        <w:rPr>
-          <w:b/>
-          <w:bCs/>
-          <w:sz w:val="28"/>
-          <w:szCs w:val="28"/>
-        </w:rPr>
-        <w:t>(COMPARISON WITH BASELINE???)</w:t>
-      </w:r>
-    </w:p>
-    <w:p>
-      <w:pPr>
-        <w:rPr>
-          <w:sz w:val="24"/>
-          <w:szCs w:val="24"/>
-        </w:rPr>
-      </w:pPr>
-    </w:p>
-    <w:p>
-      <w:pPr>
-        <w:rPr>
-          <w:sz w:val="24"/>
-          <w:szCs w:val="24"/>
-        </w:rPr>
-      </w:pPr>
-      <w:r>
-        <w:rPr>
-          <w:b/>
-          <w:bCs/>
-          <w:sz w:val="28"/>
-          <w:szCs w:val="28"/>
-        </w:rPr>
-        <w:t>4.3 Discussion</w:t>
-      </w:r>
-    </w:p>
-    <w:p>
-      <w:pPr>
-        <w:ind w:firstLine="720"/>
-        <w:rPr>
-          <w:sz w:val="24"/>
-          <w:szCs w:val="24"/>
-        </w:rPr>
-      </w:pPr>
-      <w:r>
-        <w:rPr>
-          <w:sz w:val="24"/>
-          <w:szCs w:val="24"/>
-        </w:rPr>
-        <w:t>In order to determine the performance of each of the agents, they were made to contest with each other and calculate certain metrics for evaluation.</w:t>
-      </w:r>
-      <w:r>
-        <w:rPr>
-          <w:sz w:val="24"/>
-          <w:szCs w:val="24"/>
-        </w:rPr>
-        <w:t xml:space="preserve"> This is conducted based on the fact that win rates suggest a relationship between intelligent agents based on the different types of algorithms that they are equipped with. </w:t>
-      </w:r>
-      <w:r>
-        <w:rPr>
-          <w:sz w:val="24"/>
-          <w:szCs w:val="24"/>
-        </w:rPr>
-        <w:t>On analysis of the outcomes</w:t>
-      </w:r>
-      <w:r>
-        <w:rPr>
-          <w:sz w:val="24"/>
-          <w:szCs w:val="24"/>
-        </w:rPr>
-        <w:t xml:space="preserve">, </w:t>
-      </w:r>
-      <w:r>
-        <w:rPr>
-          <w:sz w:val="24"/>
-          <w:szCs w:val="24"/>
-        </w:rPr>
-        <w:t xml:space="preserve">it is observed that agents equipped with </w:t>
-      </w:r>
-      <w:proofErr w:type="spellStart"/>
-      <w:r>
-        <w:rPr>
-          <w:sz w:val="24"/>
-          <w:szCs w:val="24"/>
-        </w:rPr>
-        <w:t>Expectimax</w:t>
-      </w:r>
-      <w:proofErr w:type="spellEnd"/>
-      <w:r>
-        <w:rPr>
-          <w:sz w:val="24"/>
-          <w:szCs w:val="24"/>
-        </w:rPr>
-        <w:t xml:space="preserve"> and Monte Carlo Tree Search do substantially better than the Random and Forward-Checking agent.</w:t>
-      </w:r>
-      <w:r>
-        <w:rPr>
-          <w:sz w:val="24"/>
-          <w:szCs w:val="24"/>
+      <w:r>
+        <w:rPr>
+          <w:sz w:val="24"/>
+          <w:szCs w:val="24"/>
+        </w:rPr>
+        <w:t>MCTS sampling is said to be robust and produce strong plays in contrast to minimax which is fragile towards noise in the evaluate function for the intermediate states.</w:t>
+      </w:r>
+      <w:r>
+        <w:rPr>
+          <w:sz w:val="24"/>
+          <w:szCs w:val="24"/>
+        </w:rPr>
+        <w:t xml:space="preserve"> Even though M</w:t>
+      </w:r>
+      <w:r>
+        <w:rPr>
+          <w:sz w:val="24"/>
+          <w:szCs w:val="24"/>
+        </w:rPr>
+        <w:t>CTS has displayed reasonable success</w:t>
+      </w:r>
+      <w:r>
+        <w:rPr>
+          <w:sz w:val="24"/>
+          <w:szCs w:val="24"/>
+        </w:rPr>
+        <w:t xml:space="preserve"> a</w:t>
+      </w:r>
+      <w:r>
+        <w:rPr>
+          <w:sz w:val="24"/>
+          <w:szCs w:val="24"/>
+        </w:rPr>
+        <w:t xml:space="preserve"> primary weakness of MCTS, shared by most search heuristics, is that the dynamics of search are not yet fully understood, and the impact of decisions concerning parameter settings and enhancements to basic algorithms are hard to predict</w:t>
+      </w:r>
+      <w:r>
+        <w:rPr>
+          <w:sz w:val="24"/>
+          <w:szCs w:val="24"/>
+        </w:rPr>
+        <w:t xml:space="preserve"> (12)</w:t>
+      </w:r>
+      <w:r>
+        <w:rPr>
+          <w:sz w:val="24"/>
+          <w:szCs w:val="24"/>
+        </w:rPr>
+        <w:t>.</w:t>
+      </w:r>
+      <w:r>
+        <w:rPr>
+          <w:sz w:val="24"/>
+          <w:szCs w:val="24"/>
+        </w:rPr>
+        <w:t xml:space="preserve"> Therefore, it</w:t>
+      </w:r>
+      <w:r>
+        <w:rPr>
+          <w:sz w:val="24"/>
+          <w:szCs w:val="24"/>
+        </w:rPr>
+        <w:t xml:space="preserve"> appears that </w:t>
+      </w:r>
+      <w:r>
+        <w:rPr>
+          <w:sz w:val="24"/>
+          <w:szCs w:val="24"/>
+        </w:rPr>
+        <w:t xml:space="preserve">the traditional approach of </w:t>
+      </w:r>
+      <w:r>
+        <w:rPr>
+          <w:sz w:val="24"/>
+          <w:szCs w:val="24"/>
+        </w:rPr>
+        <w:t xml:space="preserve">Minimax algorithm </w:t>
+      </w:r>
+      <w:r>
+        <w:rPr>
+          <w:sz w:val="24"/>
+          <w:szCs w:val="24"/>
+        </w:rPr>
+        <w:t xml:space="preserve">at </w:t>
+      </w:r>
+      <w:r>
+        <w:rPr>
+          <w:sz w:val="24"/>
+          <w:szCs w:val="24"/>
+        </w:rPr>
+        <w:t xml:space="preserve">depth 6 </w:t>
+      </w:r>
+      <w:r>
+        <w:rPr>
+          <w:sz w:val="24"/>
+          <w:szCs w:val="24"/>
+        </w:rPr>
+        <w:t xml:space="preserve">with alpha-beta pruning and depth-limited search </w:t>
+      </w:r>
+      <w:r>
+        <w:rPr>
+          <w:sz w:val="24"/>
+          <w:szCs w:val="24"/>
+        </w:rPr>
+        <w:t>has the highest number of wins among all the agents</w:t>
+      </w:r>
+      <w:r>
+        <w:rPr>
+          <w:sz w:val="24"/>
+          <w:szCs w:val="24"/>
+        </w:rPr>
+        <w:t xml:space="preserve"> overall.</w:t>
+      </w:r>
+      <w:r>
+        <w:rPr>
+          <w:sz w:val="24"/>
+          <w:szCs w:val="24"/>
+        </w:rPr>
+        <w:t xml:space="preserve"> This is because minimax always provides the optimal move to the agent under the impression that the opponent also makes optimal moves.</w:t>
+      </w:r>
+      <w:r>
+        <w:rPr>
+          <w:sz w:val="24"/>
+          <w:szCs w:val="24"/>
+        </w:rPr>
+        <w:t xml:space="preserve"> The ability of our program to look ahead by 5-6 moves and resolve an intermediate score is beneficial and can be </w:t>
+      </w:r>
+      <w:r>
+        <w:rPr>
+          <w:sz w:val="24"/>
+          <w:szCs w:val="24"/>
+        </w:rPr>
+        <w:t>witness</w:t>
+      </w:r>
+      <w:r>
+        <w:rPr>
+          <w:sz w:val="24"/>
+          <w:szCs w:val="24"/>
+        </w:rPr>
+        <w:t>ed</w:t>
+      </w:r>
+      <w:r>
+        <w:rPr>
+          <w:sz w:val="24"/>
+          <w:szCs w:val="24"/>
+        </w:rPr>
+        <w:t xml:space="preserve"> in ou</w:t>
+      </w:r>
+      <w:r>
+        <w:rPr>
+          <w:sz w:val="24"/>
+          <w:szCs w:val="24"/>
+        </w:rPr>
+        <w:t>r</w:t>
+      </w:r>
+      <w:r>
+        <w:rPr>
+          <w:sz w:val="24"/>
+          <w:szCs w:val="24"/>
+        </w:rPr>
+        <w:t xml:space="preserve"> results.</w:t>
+      </w:r>
+    </w:p>
+    <w:p>
+      <w:pPr>
+        <w:rPr>
+          <w:sz w:val="24"/>
+          <w:szCs w:val="24"/>
+        </w:rPr>
+      </w:pPr>
+      <w:r>
+        <w:rPr>
+          <w:b/>
+          <w:bCs/>
+          <w:sz w:val="28"/>
+          <w:szCs w:val="28"/>
         </w:rPr>
         <w:t xml:space="preserve"> </w:t>
       </w:r>
       <w:r>
         <w:rPr>
-          <w:sz w:val="24"/>
-          <w:szCs w:val="24"/>
-        </w:rPr>
-        <w:t>MCTS sampling is said to be robust and produce strong plays in contrast to minimax which is fragile towards noise in the evaluate function for the intermediate states.</w:t>
-      </w:r>
-      <w:r>
-        <w:rPr>
-          <w:sz w:val="24"/>
-          <w:szCs w:val="24"/>
-        </w:rPr>
-        <w:t xml:space="preserve"> Even though M</w:t>
-      </w:r>
-      <w:r>
-        <w:rPr>
-          <w:sz w:val="24"/>
-          <w:szCs w:val="24"/>
-        </w:rPr>
-        <w:t>CTS has displayed reasonable success</w:t>
-      </w:r>
-      <w:r>
-        <w:rPr>
-          <w:sz w:val="24"/>
-          <w:szCs w:val="24"/>
-        </w:rPr>
-        <w:t xml:space="preserve"> a</w:t>
-      </w:r>
-      <w:r>
-        <w:rPr>
-          <w:sz w:val="24"/>
-          <w:szCs w:val="24"/>
-        </w:rPr>
-        <w:t xml:space="preserve"> primary weakness of MCTS, shared by most search heuristics, is that the dynamics of search are not yet fully understood, and the impact of decisions concerning parameter settings and enhancements to basic algorithms are hard to predict</w:t>
-      </w:r>
-      <w:r>
-        <w:rPr>
-          <w:sz w:val="24"/>
-          <w:szCs w:val="24"/>
-        </w:rPr>
-        <w:t xml:space="preserve"> (12)</w:t>
-      </w:r>
-      <w:r>
-        <w:rPr>
-          <w:sz w:val="24"/>
-          <w:szCs w:val="24"/>
-        </w:rPr>
-        <w:t>.</w:t>
-      </w:r>
-      <w:r>
-        <w:rPr>
-          <w:sz w:val="24"/>
-          <w:szCs w:val="24"/>
-        </w:rPr>
-        <w:t xml:space="preserve"> Therefore, it</w:t>
-      </w:r>
-      <w:r>
-        <w:rPr>
-          <w:sz w:val="24"/>
-          <w:szCs w:val="24"/>
-        </w:rPr>
-        <w:t xml:space="preserve"> appears that </w:t>
-      </w:r>
-      <w:r>
-        <w:rPr>
-          <w:sz w:val="24"/>
-          <w:szCs w:val="24"/>
-        </w:rPr>
-        <w:t xml:space="preserve">the traditional approach of </w:t>
-      </w:r>
-      <w:r>
-        <w:rPr>
-          <w:sz w:val="24"/>
-          <w:szCs w:val="24"/>
-        </w:rPr>
-        <w:t xml:space="preserve">Minimax algorithm </w:t>
-      </w:r>
-      <w:r>
-        <w:rPr>
-          <w:sz w:val="24"/>
-          <w:szCs w:val="24"/>
-        </w:rPr>
-        <w:t xml:space="preserve">at </w:t>
-      </w:r>
-      <w:r>
-        <w:rPr>
-          <w:sz w:val="24"/>
-          <w:szCs w:val="24"/>
-        </w:rPr>
-        <w:t xml:space="preserve">depth 6 </w:t>
-      </w:r>
-      <w:r>
-        <w:rPr>
-          <w:sz w:val="24"/>
-          <w:szCs w:val="24"/>
-        </w:rPr>
-        <w:t xml:space="preserve">with alpha-beta pruning and depth-limited search </w:t>
-      </w:r>
-      <w:r>
-        <w:rPr>
-          <w:sz w:val="24"/>
-          <w:szCs w:val="24"/>
-        </w:rPr>
-        <w:t>has the highest number of wins among all the agents</w:t>
-      </w:r>
-      <w:r>
-        <w:rPr>
-          <w:sz w:val="24"/>
-          <w:szCs w:val="24"/>
-        </w:rPr>
-        <w:t xml:space="preserve"> overall.</w:t>
-      </w:r>
-      <w:r>
-        <w:rPr>
-          <w:sz w:val="24"/>
-          <w:szCs w:val="24"/>
-        </w:rPr>
-        <w:t xml:space="preserve"> This is because minimax always provides the optimal move to the agent under the impression that the opponent also makes optimal moves.</w:t>
-      </w:r>
-      <w:r>
-        <w:rPr>
-          <w:sz w:val="24"/>
-          <w:szCs w:val="24"/>
-        </w:rPr>
-        <w:t xml:space="preserve"> The ability of our program to look ahead by 5-6 moves and resolve an intermediate score is beneficial and can be </w:t>
-      </w:r>
-      <w:r>
-        <w:rPr>
-          <w:sz w:val="24"/>
-          <w:szCs w:val="24"/>
-        </w:rPr>
-        <w:t>witness</w:t>
-      </w:r>
-      <w:r>
-        <w:rPr>
-          <w:sz w:val="24"/>
-          <w:szCs w:val="24"/>
-        </w:rPr>
-        <w:t>ed</w:t>
-      </w:r>
-      <w:r>
-        <w:rPr>
-          <w:sz w:val="24"/>
-          <w:szCs w:val="24"/>
-        </w:rPr>
-        <w:t xml:space="preserve"> in ou</w:t>
-      </w:r>
-      <w:r>
-        <w:rPr>
-          <w:sz w:val="24"/>
-          <w:szCs w:val="24"/>
-        </w:rPr>
-        <w:t>r</w:t>
-      </w:r>
-      <w:r>
-        <w:rPr>
-          <w:sz w:val="24"/>
-          <w:szCs w:val="24"/>
-        </w:rPr>
-        <w:t xml:space="preserve"> results.</w:t>
-      </w:r>
-    </w:p>
-    <w:p>
-      <w:pPr>
-        <w:rPr>
-          <w:sz w:val="24"/>
-          <w:szCs w:val="24"/>
-        </w:rPr>
-      </w:pPr>
-      <w:r>
-        <w:rPr>
-          <w:b/>
-          <w:bCs/>
-          <w:sz w:val="28"/>
-          <w:szCs w:val="28"/>
-        </w:rPr>
-        <w:t xml:space="preserve"> </w:t>
-      </w:r>
-      <w:r>
-        <w:rPr>
-          <w:b/>
-          <w:bCs/>
-          <w:sz w:val="28"/>
-          <w:szCs w:val="28"/>
-        </w:rPr>
-        <w:t>(</w:t>
-      </w:r>
-      <w:r>
-        <w:rPr>
-          <w:b/>
-          <w:bCs/>
-          <w:sz w:val="28"/>
-          <w:szCs w:val="28"/>
-        </w:rPr>
-        <w:t>SOME SORT OF GRAPH SHOWING ALL AGENTS PERFORMANCE)</w:t>
+          <w:b/>
+          <w:bCs/>
+          <w:sz w:val="28"/>
+          <w:szCs w:val="28"/>
+        </w:rPr>
+        <w:t>(SOME SORT OF GRAPH SHOWING ALL AGENTS PERFORMANCE)</w:t>
       </w:r>
       <w:r>
         <w:rPr>
@@ -4222,8 +3981,6 @@
           <w:szCs w:val="24"/>
         </w:rPr>
       </w:pPr>
-      <w:bookmarkStart w:id="0" w:name="_GoBack"/>
-      <w:bookmarkEnd w:id="0"/>
     </w:p>
     <w:p>
       <w:pPr>
@@ -4364,15 +4121,7 @@
     </w:p>
     <w:p>
       <w:r>
-        <w:t xml:space="preserve">5 – A comprehensive review on artificial </w:t>
-      </w:r>
-      <w:proofErr w:type="gramStart"/>
-      <w:r>
-        <w:t>intelligence based</w:t>
-      </w:r>
-      <w:proofErr w:type="gramEnd"/>
-      <w:r>
-        <w:t xml:space="preserve"> machine learning techniques for designing interactive characters.</w:t>
+        <w:t>5 – A comprehensive review on artificial intelligence based machine learning techniques for designing interactive characters.</w:t>
       </w:r>
     </w:p>
     <w:p>
@@ -5868,7 +5617,7 @@
 </file>
 
 <file path=customXml/itemProps1.xml><?xml version="1.0" encoding="utf-8"?>
-<ds:datastoreItem xmlns:ds="http://schemas.openxmlformats.org/officeDocument/2006/customXml" ds:itemID="{1C70F595-E118-4EAB-A6C2-36DFA3C3D4E9}">
+<ds:datastoreItem xmlns:ds="http://schemas.openxmlformats.org/officeDocument/2006/customXml" ds:itemID="{151B07C1-9EDC-4EC5-8C60-600018A3EEFC}">
   <ds:schemaRefs>
     <ds:schemaRef ds:uri="http://schemas.openxmlformats.org/officeDocument/2006/bibliography"/>
   </ds:schemaRefs>

</xml_diff>